<commit_message>
ajout d'un texte dans le modèle de données + correction d'erreur d'orthographe dans mvc
</commit_message>
<xml_diff>
--- a/Partie_BaptisteWozniak/Documents/synthèse_site_MVC.docx
+++ b/Partie_BaptisteWozniak/Documents/synthèse_site_MVC.docx
@@ -1,6 +1,6 @@
 
 <file path=word/document.xml><?xml version="1.0" encoding="utf-8"?>
-<w:document xmlns:wpc="http://schemas.microsoft.com/office/word/2010/wordprocessingCanvas" xmlns:cx="http://schemas.microsoft.com/office/drawing/2014/chartex" xmlns:cx1="http://schemas.microsoft.com/office/drawing/2015/9/8/chartex" xmlns:cx2="http://schemas.microsoft.com/office/drawing/2015/10/21/chartex" xmlns:cx3="http://schemas.microsoft.com/office/drawing/2016/5/9/chartex" xmlns:cx4="http://schemas.microsoft.com/office/drawing/2016/5/10/chartex" xmlns:cx5="http://schemas.microsoft.com/office/drawing/2016/5/11/chartex" xmlns:cx6="http://schemas.microsoft.com/office/drawing/2016/5/12/chartex" xmlns:cx7="http://schemas.microsoft.com/office/drawing/2016/5/13/chartex" xmlns:cx8="http://schemas.microsoft.com/office/drawing/2016/5/14/chartex" xmlns:mc="http://schemas.openxmlformats.org/markup-compatibility/2006" xmlns:aink="http://schemas.microsoft.com/office/drawing/2016/ink" xmlns:am3d="http://schemas.microsoft.com/office/drawing/2017/model3d" xmlns:o="urn:schemas-microsoft-com:office:office" xmlns:r="http://schemas.openxmlformats.org/officeDocument/2006/relationships" xmlns:m="http://schemas.openxmlformats.org/officeDocument/2006/math" xmlns:v="urn:schemas-microsoft-com:vml" xmlns:wp14="http://schemas.microsoft.com/office/word/2010/wordprocessingDrawing" xmlns:wp="http://schemas.openxmlformats.org/drawingml/2006/wordprocessingDrawing" xmlns:w10="urn:schemas-microsoft-com:office:word" xmlns:w="http://schemas.openxmlformats.org/wordprocessingml/2006/main" xmlns:w14="http://schemas.microsoft.com/office/word/2010/wordml" xmlns:w15="http://schemas.microsoft.com/office/word/2012/wordml" xmlns:w16cex="http://schemas.microsoft.com/office/word/2018/wordml/cex" xmlns:w16cid="http://schemas.microsoft.com/office/word/2016/wordml/cid" xmlns:w16="http://schemas.microsoft.com/office/word/2018/wordml" xmlns:w16se="http://schemas.microsoft.com/office/word/2015/wordml/symex" xmlns:wpg="http://schemas.microsoft.com/office/word/2010/wordprocessingGroup" xmlns:wpi="http://schemas.microsoft.com/office/word/2010/wordprocessingInk" xmlns:wne="http://schemas.microsoft.com/office/word/2006/wordml" xmlns:wps="http://schemas.microsoft.com/office/word/2010/wordprocessingShape" mc:Ignorable="w14 w15 w16se w16cid w16 w16cex wp14">
+<w:document xmlns:wpc="http://schemas.microsoft.com/office/word/2010/wordprocessingCanvas" xmlns:cx="http://schemas.microsoft.com/office/drawing/2014/chartex" xmlns:cx1="http://schemas.microsoft.com/office/drawing/2015/9/8/chartex" xmlns:cx2="http://schemas.microsoft.com/office/drawing/2015/10/21/chartex" xmlns:cx3="http://schemas.microsoft.com/office/drawing/2016/5/9/chartex" xmlns:cx4="http://schemas.microsoft.com/office/drawing/2016/5/10/chartex" xmlns:cx5="http://schemas.microsoft.com/office/drawing/2016/5/11/chartex" xmlns:cx6="http://schemas.microsoft.com/office/drawing/2016/5/12/chartex" xmlns:cx7="http://schemas.microsoft.com/office/drawing/2016/5/13/chartex" xmlns:cx8="http://schemas.microsoft.com/office/drawing/2016/5/14/chartex" xmlns:mc="http://schemas.openxmlformats.org/markup-compatibility/2006" xmlns:aink="http://schemas.microsoft.com/office/drawing/2016/ink" xmlns:am3d="http://schemas.microsoft.com/office/drawing/2017/model3d" xmlns:o="urn:schemas-microsoft-com:office:office" xmlns:r="http://schemas.openxmlformats.org/officeDocument/2006/relationships" xmlns:m="http://schemas.openxmlformats.org/officeDocument/2006/math" xmlns:v="urn:schemas-microsoft-com:vml" xmlns:wp14="http://schemas.microsoft.com/office/word/2010/wordprocessingDrawing" xmlns:wp="http://schemas.openxmlformats.org/drawingml/2006/wordprocessingDrawing" xmlns:w10="urn:schemas-microsoft-com:office:word" xmlns:w="http://schemas.openxmlformats.org/wordprocessingml/2006/main" xmlns:w14="http://schemas.microsoft.com/office/word/2010/wordml" xmlns:w15="http://schemas.microsoft.com/office/word/2012/wordml" xmlns:w16cex="http://schemas.microsoft.com/office/word/2018/wordml/cex" xmlns:w16cid="http://schemas.microsoft.com/office/word/2016/wordml/cid" xmlns:w16="http://schemas.microsoft.com/office/word/2018/wordml" xmlns:w16sdtdh="http://schemas.microsoft.com/office/word/2020/wordml/sdtdatahash" xmlns:w16se="http://schemas.microsoft.com/office/word/2015/wordml/symex" xmlns:wpg="http://schemas.microsoft.com/office/word/2010/wordprocessingGroup" xmlns:wpi="http://schemas.microsoft.com/office/word/2010/wordprocessingInk" xmlns:wne="http://schemas.microsoft.com/office/word/2006/wordml" xmlns:wps="http://schemas.microsoft.com/office/word/2010/wordprocessingShape" mc:Ignorable="w14 w15 w16se w16cid w16 w16cex w16sdtdh wp14">
   <w:body>
     <w:p>
       <w:pPr>
@@ -123,7 +123,13 @@
         <w:t>.</w:t>
       </w:r>
       <w:r>
-        <w:t xml:space="preserve"> Le rôle du modèle est donc d’aller récupérer les informations « brutes » dans la base de données, de els organiser et de les assembler pour qu’elles puissent ensuite être traitées par le contrôleur. On y trouve entre autres les requêtes SQL. </w:t>
+        <w:t xml:space="preserve"> Le rôle du modèle est donc d’aller récupérer les informations « brutes » dans la base de données, de </w:t>
+      </w:r>
+      <w:r>
+        <w:t>le</w:t>
+      </w:r>
+      <w:r>
+        <w:t xml:space="preserve">s organiser et de les assembler pour qu’elles puissent ensuite être traitées par le contrôleur. On y trouve entre autres les requêtes SQL. </w:t>
       </w:r>
     </w:p>
     <w:p>
@@ -200,7 +206,7 @@
 </file>
 
 <file path=word/endnotes.xml><?xml version="1.0" encoding="utf-8"?>
-<w:endnotes xmlns:wpc="http://schemas.microsoft.com/office/word/2010/wordprocessingCanvas" xmlns:cx="http://schemas.microsoft.com/office/drawing/2014/chartex" xmlns:cx1="http://schemas.microsoft.com/office/drawing/2015/9/8/chartex" xmlns:cx2="http://schemas.microsoft.com/office/drawing/2015/10/21/chartex" xmlns:cx3="http://schemas.microsoft.com/office/drawing/2016/5/9/chartex" xmlns:cx4="http://schemas.microsoft.com/office/drawing/2016/5/10/chartex" xmlns:cx5="http://schemas.microsoft.com/office/drawing/2016/5/11/chartex" xmlns:cx6="http://schemas.microsoft.com/office/drawing/2016/5/12/chartex" xmlns:cx7="http://schemas.microsoft.com/office/drawing/2016/5/13/chartex" xmlns:cx8="http://schemas.microsoft.com/office/drawing/2016/5/14/chartex" xmlns:mc="http://schemas.openxmlformats.org/markup-compatibility/2006" xmlns:aink="http://schemas.microsoft.com/office/drawing/2016/ink" xmlns:am3d="http://schemas.microsoft.com/office/drawing/2017/model3d" xmlns:o="urn:schemas-microsoft-com:office:office" xmlns:r="http://schemas.openxmlformats.org/officeDocument/2006/relationships" xmlns:m="http://schemas.openxmlformats.org/officeDocument/2006/math" xmlns:v="urn:schemas-microsoft-com:vml" xmlns:wp14="http://schemas.microsoft.com/office/word/2010/wordprocessingDrawing" xmlns:wp="http://schemas.openxmlformats.org/drawingml/2006/wordprocessingDrawing" xmlns:w10="urn:schemas-microsoft-com:office:word" xmlns:w="http://schemas.openxmlformats.org/wordprocessingml/2006/main" xmlns:w14="http://schemas.microsoft.com/office/word/2010/wordml" xmlns:w15="http://schemas.microsoft.com/office/word/2012/wordml" xmlns:w16cex="http://schemas.microsoft.com/office/word/2018/wordml/cex" xmlns:w16cid="http://schemas.microsoft.com/office/word/2016/wordml/cid" xmlns:w16="http://schemas.microsoft.com/office/word/2018/wordml" xmlns:w16se="http://schemas.microsoft.com/office/word/2015/wordml/symex" xmlns:wpg="http://schemas.microsoft.com/office/word/2010/wordprocessingGroup" xmlns:wpi="http://schemas.microsoft.com/office/word/2010/wordprocessingInk" xmlns:wne="http://schemas.microsoft.com/office/word/2006/wordml" xmlns:wps="http://schemas.microsoft.com/office/word/2010/wordprocessingShape" mc:Ignorable="w14 w15 w16se w16cid w16 w16cex wp14">
+<w:endnotes xmlns:wpc="http://schemas.microsoft.com/office/word/2010/wordprocessingCanvas" xmlns:cx="http://schemas.microsoft.com/office/drawing/2014/chartex" xmlns:cx1="http://schemas.microsoft.com/office/drawing/2015/9/8/chartex" xmlns:cx2="http://schemas.microsoft.com/office/drawing/2015/10/21/chartex" xmlns:cx3="http://schemas.microsoft.com/office/drawing/2016/5/9/chartex" xmlns:cx4="http://schemas.microsoft.com/office/drawing/2016/5/10/chartex" xmlns:cx5="http://schemas.microsoft.com/office/drawing/2016/5/11/chartex" xmlns:cx6="http://schemas.microsoft.com/office/drawing/2016/5/12/chartex" xmlns:cx7="http://schemas.microsoft.com/office/drawing/2016/5/13/chartex" xmlns:cx8="http://schemas.microsoft.com/office/drawing/2016/5/14/chartex" xmlns:mc="http://schemas.openxmlformats.org/markup-compatibility/2006" xmlns:aink="http://schemas.microsoft.com/office/drawing/2016/ink" xmlns:am3d="http://schemas.microsoft.com/office/drawing/2017/model3d" xmlns:o="urn:schemas-microsoft-com:office:office" xmlns:r="http://schemas.openxmlformats.org/officeDocument/2006/relationships" xmlns:m="http://schemas.openxmlformats.org/officeDocument/2006/math" xmlns:v="urn:schemas-microsoft-com:vml" xmlns:wp14="http://schemas.microsoft.com/office/word/2010/wordprocessingDrawing" xmlns:wp="http://schemas.openxmlformats.org/drawingml/2006/wordprocessingDrawing" xmlns:w10="urn:schemas-microsoft-com:office:word" xmlns:w="http://schemas.openxmlformats.org/wordprocessingml/2006/main" xmlns:w14="http://schemas.microsoft.com/office/word/2010/wordml" xmlns:w15="http://schemas.microsoft.com/office/word/2012/wordml" xmlns:w16cex="http://schemas.microsoft.com/office/word/2018/wordml/cex" xmlns:w16cid="http://schemas.microsoft.com/office/word/2016/wordml/cid" xmlns:w16="http://schemas.microsoft.com/office/word/2018/wordml" xmlns:w16sdtdh="http://schemas.microsoft.com/office/word/2020/wordml/sdtdatahash" xmlns:w16se="http://schemas.microsoft.com/office/word/2015/wordml/symex" xmlns:wpg="http://schemas.microsoft.com/office/word/2010/wordprocessingGroup" xmlns:wpi="http://schemas.microsoft.com/office/word/2010/wordprocessingInk" xmlns:wne="http://schemas.microsoft.com/office/word/2006/wordml" xmlns:wps="http://schemas.microsoft.com/office/word/2010/wordprocessingShape" mc:Ignorable="w14 w15 w16se w16cid w16 w16cex w16sdtdh wp14">
   <w:endnote w:type="separator" w:id="-1">
     <w:p>
       <w:pPr>
@@ -225,7 +231,7 @@
 </file>
 
 <file path=word/footer1.xml><?xml version="1.0" encoding="utf-8"?>
-<w:ftr xmlns:wpc="http://schemas.microsoft.com/office/word/2010/wordprocessingCanvas" xmlns:cx="http://schemas.microsoft.com/office/drawing/2014/chartex" xmlns:cx1="http://schemas.microsoft.com/office/drawing/2015/9/8/chartex" xmlns:cx2="http://schemas.microsoft.com/office/drawing/2015/10/21/chartex" xmlns:cx3="http://schemas.microsoft.com/office/drawing/2016/5/9/chartex" xmlns:cx4="http://schemas.microsoft.com/office/drawing/2016/5/10/chartex" xmlns:cx5="http://schemas.microsoft.com/office/drawing/2016/5/11/chartex" xmlns:cx6="http://schemas.microsoft.com/office/drawing/2016/5/12/chartex" xmlns:cx7="http://schemas.microsoft.com/office/drawing/2016/5/13/chartex" xmlns:cx8="http://schemas.microsoft.com/office/drawing/2016/5/14/chartex" xmlns:mc="http://schemas.openxmlformats.org/markup-compatibility/2006" xmlns:aink="http://schemas.microsoft.com/office/drawing/2016/ink" xmlns:am3d="http://schemas.microsoft.com/office/drawing/2017/model3d" xmlns:o="urn:schemas-microsoft-com:office:office" xmlns:r="http://schemas.openxmlformats.org/officeDocument/2006/relationships" xmlns:m="http://schemas.openxmlformats.org/officeDocument/2006/math" xmlns:v="urn:schemas-microsoft-com:vml" xmlns:wp14="http://schemas.microsoft.com/office/word/2010/wordprocessingDrawing" xmlns:wp="http://schemas.openxmlformats.org/drawingml/2006/wordprocessingDrawing" xmlns:w10="urn:schemas-microsoft-com:office:word" xmlns:w="http://schemas.openxmlformats.org/wordprocessingml/2006/main" xmlns:w14="http://schemas.microsoft.com/office/word/2010/wordml" xmlns:w15="http://schemas.microsoft.com/office/word/2012/wordml" xmlns:w16cex="http://schemas.microsoft.com/office/word/2018/wordml/cex" xmlns:w16cid="http://schemas.microsoft.com/office/word/2016/wordml/cid" xmlns:w16="http://schemas.microsoft.com/office/word/2018/wordml" xmlns:w16se="http://schemas.microsoft.com/office/word/2015/wordml/symex" xmlns:wpg="http://schemas.microsoft.com/office/word/2010/wordprocessingGroup" xmlns:wpi="http://schemas.microsoft.com/office/word/2010/wordprocessingInk" xmlns:wne="http://schemas.microsoft.com/office/word/2006/wordml" xmlns:wps="http://schemas.microsoft.com/office/word/2010/wordprocessingShape" mc:Ignorable="w14 w15 w16se w16cid w16 w16cex wp14">
+<w:ftr xmlns:wpc="http://schemas.microsoft.com/office/word/2010/wordprocessingCanvas" xmlns:cx="http://schemas.microsoft.com/office/drawing/2014/chartex" xmlns:cx1="http://schemas.microsoft.com/office/drawing/2015/9/8/chartex" xmlns:cx2="http://schemas.microsoft.com/office/drawing/2015/10/21/chartex" xmlns:cx3="http://schemas.microsoft.com/office/drawing/2016/5/9/chartex" xmlns:cx4="http://schemas.microsoft.com/office/drawing/2016/5/10/chartex" xmlns:cx5="http://schemas.microsoft.com/office/drawing/2016/5/11/chartex" xmlns:cx6="http://schemas.microsoft.com/office/drawing/2016/5/12/chartex" xmlns:cx7="http://schemas.microsoft.com/office/drawing/2016/5/13/chartex" xmlns:cx8="http://schemas.microsoft.com/office/drawing/2016/5/14/chartex" xmlns:mc="http://schemas.openxmlformats.org/markup-compatibility/2006" xmlns:aink="http://schemas.microsoft.com/office/drawing/2016/ink" xmlns:am3d="http://schemas.microsoft.com/office/drawing/2017/model3d" xmlns:o="urn:schemas-microsoft-com:office:office" xmlns:r="http://schemas.openxmlformats.org/officeDocument/2006/relationships" xmlns:m="http://schemas.openxmlformats.org/officeDocument/2006/math" xmlns:v="urn:schemas-microsoft-com:vml" xmlns:wp14="http://schemas.microsoft.com/office/word/2010/wordprocessingDrawing" xmlns:wp="http://schemas.openxmlformats.org/drawingml/2006/wordprocessingDrawing" xmlns:w10="urn:schemas-microsoft-com:office:word" xmlns:w="http://schemas.openxmlformats.org/wordprocessingml/2006/main" xmlns:w14="http://schemas.microsoft.com/office/word/2010/wordml" xmlns:w15="http://schemas.microsoft.com/office/word/2012/wordml" xmlns:w16cex="http://schemas.microsoft.com/office/word/2018/wordml/cex" xmlns:w16cid="http://schemas.microsoft.com/office/word/2016/wordml/cid" xmlns:w16="http://schemas.microsoft.com/office/word/2018/wordml" xmlns:w16sdtdh="http://schemas.microsoft.com/office/word/2020/wordml/sdtdatahash" xmlns:w16se="http://schemas.microsoft.com/office/word/2015/wordml/symex" xmlns:wpg="http://schemas.microsoft.com/office/word/2010/wordprocessingGroup" xmlns:wpi="http://schemas.microsoft.com/office/word/2010/wordprocessingInk" xmlns:wne="http://schemas.microsoft.com/office/word/2006/wordml" xmlns:wps="http://schemas.microsoft.com/office/word/2010/wordprocessingShape" mc:Ignorable="w14 w15 w16se w16cid w16 w16cex w16sdtdh wp14">
   <w:sdt>
     <w:sdtPr>
       <w:id w:val="1904174560"/>
@@ -396,7 +402,7 @@
                   </v:handles>
                   <o:complex v:ext="view"/>
                 </v:shapetype>
-                <v:shape id="Rectangle : carré corné 6" o:spid="_x0000_s1031" type="#_x0000_t65" style="position:absolute;margin-left:-51.95pt;margin-top:20pt;width:102.75pt;height:31.5pt;z-index:251659264;visibility:visible;mso-wrap-style:square;mso-width-percent:0;mso-height-percent:0;mso-wrap-distance-left:9pt;mso-wrap-distance-top:0;mso-wrap-distance-right:9pt;mso-wrap-distance-bottom:0;mso-position-horizontal:absolute;mso-position-horizontal-relative:right-margin-area;mso-position-vertical:absolute;mso-position-vertical-relative:bottom-margin-area;mso-width-percent:0;mso-height-percent:0;mso-width-relative:page;mso-height-relative:page;v-text-anchor:top" o:gfxdata="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" o:allowincell="f" adj="14135" strokecolor="gray" strokeweight=".25pt">
+                <v:shape id="Rectangle : carré corné 6" o:spid="_x0000_s1031" type="#_x0000_t65" style="position:absolute;margin-left:-51.95pt;margin-top:20pt;width:102.75pt;height:31.5pt;z-index:251659264;visibility:visible;mso-wrap-style:square;mso-width-percent:0;mso-height-percent:0;mso-wrap-distance-left:9pt;mso-wrap-distance-top:0;mso-wrap-distance-right:9pt;mso-wrap-distance-bottom:0;mso-position-horizontal:absolute;mso-position-horizontal-relative:right-margin-area;mso-position-vertical:absolute;mso-position-vertical-relative:bottom-margin-area;mso-width-percent:0;mso-height-percent:0;mso-width-relative:page;mso-height-relative:page;v-text-anchor:top" o:gfxdata="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" o:allowincell="f" adj="14135" strokecolor="gray" strokeweight=".25pt">
                   <v:textbox>
                     <w:txbxContent>
                       <w:p>
@@ -544,7 +550,7 @@
             <w:sz w:val="20"/>
             <w:szCs w:val="20"/>
           </w:rPr>
-          <w:t>14/01/2022 14:22</w:t>
+          <w:t>01/03/2022 09:17</w:t>
         </w:r>
         <w:r>
           <w:rPr>
@@ -563,7 +569,7 @@
 </file>
 
 <file path=word/footnotes.xml><?xml version="1.0" encoding="utf-8"?>
-<w:footnotes xmlns:wpc="http://schemas.microsoft.com/office/word/2010/wordprocessingCanvas" xmlns:cx="http://schemas.microsoft.com/office/drawing/2014/chartex" xmlns:cx1="http://schemas.microsoft.com/office/drawing/2015/9/8/chartex" xmlns:cx2="http://schemas.microsoft.com/office/drawing/2015/10/21/chartex" xmlns:cx3="http://schemas.microsoft.com/office/drawing/2016/5/9/chartex" xmlns:cx4="http://schemas.microsoft.com/office/drawing/2016/5/10/chartex" xmlns:cx5="http://schemas.microsoft.com/office/drawing/2016/5/11/chartex" xmlns:cx6="http://schemas.microsoft.com/office/drawing/2016/5/12/chartex" xmlns:cx7="http://schemas.microsoft.com/office/drawing/2016/5/13/chartex" xmlns:cx8="http://schemas.microsoft.com/office/drawing/2016/5/14/chartex" xmlns:mc="http://schemas.openxmlformats.org/markup-compatibility/2006" xmlns:aink="http://schemas.microsoft.com/office/drawing/2016/ink" xmlns:am3d="http://schemas.microsoft.com/office/drawing/2017/model3d" xmlns:o="urn:schemas-microsoft-com:office:office" xmlns:r="http://schemas.openxmlformats.org/officeDocument/2006/relationships" xmlns:m="http://schemas.openxmlformats.org/officeDocument/2006/math" xmlns:v="urn:schemas-microsoft-com:vml" xmlns:wp14="http://schemas.microsoft.com/office/word/2010/wordprocessingDrawing" xmlns:wp="http://schemas.openxmlformats.org/drawingml/2006/wordprocessingDrawing" xmlns:w10="urn:schemas-microsoft-com:office:word" xmlns:w="http://schemas.openxmlformats.org/wordprocessingml/2006/main" xmlns:w14="http://schemas.microsoft.com/office/word/2010/wordml" xmlns:w15="http://schemas.microsoft.com/office/word/2012/wordml" xmlns:w16cex="http://schemas.microsoft.com/office/word/2018/wordml/cex" xmlns:w16cid="http://schemas.microsoft.com/office/word/2016/wordml/cid" xmlns:w16="http://schemas.microsoft.com/office/word/2018/wordml" xmlns:w16se="http://schemas.microsoft.com/office/word/2015/wordml/symex" xmlns:wpg="http://schemas.microsoft.com/office/word/2010/wordprocessingGroup" xmlns:wpi="http://schemas.microsoft.com/office/word/2010/wordprocessingInk" xmlns:wne="http://schemas.microsoft.com/office/word/2006/wordml" xmlns:wps="http://schemas.microsoft.com/office/word/2010/wordprocessingShape" mc:Ignorable="w14 w15 w16se w16cid w16 w16cex wp14">
+<w:footnotes xmlns:wpc="http://schemas.microsoft.com/office/word/2010/wordprocessingCanvas" xmlns:cx="http://schemas.microsoft.com/office/drawing/2014/chartex" xmlns:cx1="http://schemas.microsoft.com/office/drawing/2015/9/8/chartex" xmlns:cx2="http://schemas.microsoft.com/office/drawing/2015/10/21/chartex" xmlns:cx3="http://schemas.microsoft.com/office/drawing/2016/5/9/chartex" xmlns:cx4="http://schemas.microsoft.com/office/drawing/2016/5/10/chartex" xmlns:cx5="http://schemas.microsoft.com/office/drawing/2016/5/11/chartex" xmlns:cx6="http://schemas.microsoft.com/office/drawing/2016/5/12/chartex" xmlns:cx7="http://schemas.microsoft.com/office/drawing/2016/5/13/chartex" xmlns:cx8="http://schemas.microsoft.com/office/drawing/2016/5/14/chartex" xmlns:mc="http://schemas.openxmlformats.org/markup-compatibility/2006" xmlns:aink="http://schemas.microsoft.com/office/drawing/2016/ink" xmlns:am3d="http://schemas.microsoft.com/office/drawing/2017/model3d" xmlns:o="urn:schemas-microsoft-com:office:office" xmlns:r="http://schemas.openxmlformats.org/officeDocument/2006/relationships" xmlns:m="http://schemas.openxmlformats.org/officeDocument/2006/math" xmlns:v="urn:schemas-microsoft-com:vml" xmlns:wp14="http://schemas.microsoft.com/office/word/2010/wordprocessingDrawing" xmlns:wp="http://schemas.openxmlformats.org/drawingml/2006/wordprocessingDrawing" xmlns:w10="urn:schemas-microsoft-com:office:word" xmlns:w="http://schemas.openxmlformats.org/wordprocessingml/2006/main" xmlns:w14="http://schemas.microsoft.com/office/word/2010/wordml" xmlns:w15="http://schemas.microsoft.com/office/word/2012/wordml" xmlns:w16cex="http://schemas.microsoft.com/office/word/2018/wordml/cex" xmlns:w16cid="http://schemas.microsoft.com/office/word/2016/wordml/cid" xmlns:w16="http://schemas.microsoft.com/office/word/2018/wordml" xmlns:w16sdtdh="http://schemas.microsoft.com/office/word/2020/wordml/sdtdatahash" xmlns:w16se="http://schemas.microsoft.com/office/word/2015/wordml/symex" xmlns:wpg="http://schemas.microsoft.com/office/word/2010/wordprocessingGroup" xmlns:wpi="http://schemas.microsoft.com/office/word/2010/wordprocessingInk" xmlns:wne="http://schemas.microsoft.com/office/word/2006/wordml" xmlns:wps="http://schemas.microsoft.com/office/word/2010/wordprocessingShape" mc:Ignorable="w14 w15 w16se w16cid w16 w16cex w16sdtdh wp14">
   <w:footnote w:type="separator" w:id="-1">
     <w:p>
       <w:pPr>
@@ -588,7 +594,7 @@
 </file>
 
 <file path=word/header1.xml><?xml version="1.0" encoding="utf-8"?>
-<w:hdr xmlns:wpc="http://schemas.microsoft.com/office/word/2010/wordprocessingCanvas" xmlns:cx="http://schemas.microsoft.com/office/drawing/2014/chartex" xmlns:cx1="http://schemas.microsoft.com/office/drawing/2015/9/8/chartex" xmlns:cx2="http://schemas.microsoft.com/office/drawing/2015/10/21/chartex" xmlns:cx3="http://schemas.microsoft.com/office/drawing/2016/5/9/chartex" xmlns:cx4="http://schemas.microsoft.com/office/drawing/2016/5/10/chartex" xmlns:cx5="http://schemas.microsoft.com/office/drawing/2016/5/11/chartex" xmlns:cx6="http://schemas.microsoft.com/office/drawing/2016/5/12/chartex" xmlns:cx7="http://schemas.microsoft.com/office/drawing/2016/5/13/chartex" xmlns:cx8="http://schemas.microsoft.com/office/drawing/2016/5/14/chartex" xmlns:mc="http://schemas.openxmlformats.org/markup-compatibility/2006" xmlns:aink="http://schemas.microsoft.com/office/drawing/2016/ink" xmlns:am3d="http://schemas.microsoft.com/office/drawing/2017/model3d" xmlns:o="urn:schemas-microsoft-com:office:office" xmlns:r="http://schemas.openxmlformats.org/officeDocument/2006/relationships" xmlns:m="http://schemas.openxmlformats.org/officeDocument/2006/math" xmlns:v="urn:schemas-microsoft-com:vml" xmlns:wp14="http://schemas.microsoft.com/office/word/2010/wordprocessingDrawing" xmlns:wp="http://schemas.openxmlformats.org/drawingml/2006/wordprocessingDrawing" xmlns:w10="urn:schemas-microsoft-com:office:word" xmlns:w="http://schemas.openxmlformats.org/wordprocessingml/2006/main" xmlns:w14="http://schemas.microsoft.com/office/word/2010/wordml" xmlns:w15="http://schemas.microsoft.com/office/word/2012/wordml" xmlns:w16cex="http://schemas.microsoft.com/office/word/2018/wordml/cex" xmlns:w16cid="http://schemas.microsoft.com/office/word/2016/wordml/cid" xmlns:w16="http://schemas.microsoft.com/office/word/2018/wordml" xmlns:w16se="http://schemas.microsoft.com/office/word/2015/wordml/symex" xmlns:wpg="http://schemas.microsoft.com/office/word/2010/wordprocessingGroup" xmlns:wpi="http://schemas.microsoft.com/office/word/2010/wordprocessingInk" xmlns:wne="http://schemas.microsoft.com/office/word/2006/wordml" xmlns:wps="http://schemas.microsoft.com/office/word/2010/wordprocessingShape" mc:Ignorable="w14 w15 w16se w16cid w16 w16cex wp14">
+<w:hdr xmlns:wpc="http://schemas.microsoft.com/office/word/2010/wordprocessingCanvas" xmlns:cx="http://schemas.microsoft.com/office/drawing/2014/chartex" xmlns:cx1="http://schemas.microsoft.com/office/drawing/2015/9/8/chartex" xmlns:cx2="http://schemas.microsoft.com/office/drawing/2015/10/21/chartex" xmlns:cx3="http://schemas.microsoft.com/office/drawing/2016/5/9/chartex" xmlns:cx4="http://schemas.microsoft.com/office/drawing/2016/5/10/chartex" xmlns:cx5="http://schemas.microsoft.com/office/drawing/2016/5/11/chartex" xmlns:cx6="http://schemas.microsoft.com/office/drawing/2016/5/12/chartex" xmlns:cx7="http://schemas.microsoft.com/office/drawing/2016/5/13/chartex" xmlns:cx8="http://schemas.microsoft.com/office/drawing/2016/5/14/chartex" xmlns:mc="http://schemas.openxmlformats.org/markup-compatibility/2006" xmlns:aink="http://schemas.microsoft.com/office/drawing/2016/ink" xmlns:am3d="http://schemas.microsoft.com/office/drawing/2017/model3d" xmlns:o="urn:schemas-microsoft-com:office:office" xmlns:r="http://schemas.openxmlformats.org/officeDocument/2006/relationships" xmlns:m="http://schemas.openxmlformats.org/officeDocument/2006/math" xmlns:v="urn:schemas-microsoft-com:vml" xmlns:wp14="http://schemas.microsoft.com/office/word/2010/wordprocessingDrawing" xmlns:wp="http://schemas.openxmlformats.org/drawingml/2006/wordprocessingDrawing" xmlns:w10="urn:schemas-microsoft-com:office:word" xmlns:w="http://schemas.openxmlformats.org/wordprocessingml/2006/main" xmlns:w14="http://schemas.microsoft.com/office/word/2010/wordml" xmlns:w15="http://schemas.microsoft.com/office/word/2012/wordml" xmlns:w16cex="http://schemas.microsoft.com/office/word/2018/wordml/cex" xmlns:w16cid="http://schemas.microsoft.com/office/word/2016/wordml/cid" xmlns:w16="http://schemas.microsoft.com/office/word/2018/wordml" xmlns:w16sdtdh="http://schemas.microsoft.com/office/word/2020/wordml/sdtdatahash" xmlns:w16se="http://schemas.microsoft.com/office/word/2015/wordml/symex" xmlns:wpg="http://schemas.microsoft.com/office/word/2010/wordprocessingGroup" xmlns:wpi="http://schemas.microsoft.com/office/word/2010/wordprocessingInk" xmlns:wne="http://schemas.microsoft.com/office/word/2006/wordml" xmlns:wps="http://schemas.microsoft.com/office/word/2010/wordprocessingShape" mc:Ignorable="w14 w15 w16se w16cid w16 w16cex w16sdtdh wp14">
   <w:p>
     <w:pPr>
       <w:pStyle w:val="En-tte"/>
@@ -698,7 +704,7 @@
               <v:stroke joinstyle="miter"/>
               <v:path gradientshapeok="t" o:connecttype="rect"/>
             </v:shapetype>
-            <v:shape id="Zone de texte 8" o:spid="_x0000_s1026" type="#_x0000_t202" style="position:absolute;left:0;text-align:left;margin-left:542.9pt;margin-top:-36.9pt;width:594.1pt;height:85.05pt;z-index:251662336;visibility:visible;mso-wrap-style:square;mso-width-percent:0;mso-height-percent:0;mso-wrap-distance-left:9pt;mso-wrap-distance-top:0;mso-wrap-distance-right:9pt;mso-wrap-distance-bottom:0;mso-position-horizontal:right;mso-position-horizontal-relative:page;mso-position-vertical:absolute;mso-position-vertical-relative:text;mso-width-percent:0;mso-height-percent:0;mso-width-relative:margin;mso-height-relative:margin;v-text-anchor:top" o:gfxdata="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" filled="f" stroked="f" strokeweight=".5pt">
+            <v:shape id="Zone de texte 8" o:spid="_x0000_s1026" type="#_x0000_t202" style="position:absolute;left:0;text-align:left;margin-left:542.9pt;margin-top:-36.9pt;width:594.1pt;height:85.05pt;z-index:251662336;visibility:visible;mso-wrap-style:square;mso-width-percent:0;mso-height-percent:0;mso-wrap-distance-left:9pt;mso-wrap-distance-top:0;mso-wrap-distance-right:9pt;mso-wrap-distance-bottom:0;mso-position-horizontal:right;mso-position-horizontal-relative:page;mso-position-vertical:absolute;mso-position-vertical-relative:text;mso-width-percent:0;mso-height-percent:0;mso-width-relative:margin;mso-height-relative:margin;v-text-anchor:top" o:gfxdata="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" filled="f" stroked="f" strokeweight=".5pt">
               <v:textbox>
                 <w:txbxContent>
                   <w:p>
@@ -832,7 +838,7 @@
         </mc:Choice>
         <mc:Fallback>
           <w:pict>
-            <v:shape w14:anchorId="7571B856" id="Zone de texte 1" o:spid="_x0000_s1027" type="#_x0000_t202" style="position:absolute;left:0;text-align:left;margin-left:52.75pt;margin-top:-28.9pt;width:319.65pt;height:55pt;z-index:251663360;visibility:visible;mso-wrap-style:square;mso-width-percent:0;mso-wrap-distance-left:9pt;mso-wrap-distance-top:0;mso-wrap-distance-right:9pt;mso-wrap-distance-bottom:0;mso-position-horizontal:absolute;mso-position-horizontal-relative:margin;mso-position-vertical:absolute;mso-position-vertical-relative:text;mso-width-percent:0;mso-width-relative:margin;v-text-anchor:top" o:gfxdata="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" filled="f" stroked="f" strokeweight=".5pt">
+            <v:shape w14:anchorId="7571B856" id="Zone de texte 1" o:spid="_x0000_s1027" type="#_x0000_t202" style="position:absolute;left:0;text-align:left;margin-left:52.75pt;margin-top:-28.9pt;width:319.65pt;height:55pt;z-index:251663360;visibility:visible;mso-wrap-style:square;mso-width-percent:0;mso-wrap-distance-left:9pt;mso-wrap-distance-top:0;mso-wrap-distance-right:9pt;mso-wrap-distance-bottom:0;mso-position-horizontal:absolute;mso-position-horizontal-relative:margin;mso-position-vertical:absolute;mso-position-vertical-relative:text;mso-width-percent:0;mso-width-relative:margin;v-text-anchor:top" o:gfxdata="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" filled="f" stroked="f" strokeweight=".5pt">
               <v:textbox>
                 <w:txbxContent>
                   <w:p>
@@ -980,7 +986,7 @@
         </mc:Choice>
         <mc:Fallback>
           <w:pict>
-            <v:shape w14:anchorId="3E13D944" id="Zone de texte 10" o:spid="_x0000_s1028" type="#_x0000_t202" style="position:absolute;left:0;text-align:left;margin-left:-113.95pt;margin-top:-36.8pt;width:167.7pt;height:63.7pt;z-index:251666432;visibility:visible;mso-wrap-style:square;mso-width-percent:0;mso-height-percent:0;mso-wrap-distance-left:9pt;mso-wrap-distance-top:0;mso-wrap-distance-right:9pt;mso-wrap-distance-bottom:0;mso-position-horizontal:absolute;mso-position-horizontal-relative:text;mso-position-vertical:absolute;mso-position-vertical-relative:text;mso-width-percent:0;mso-height-percent:0;mso-width-relative:margin;mso-height-relative:margin;v-text-anchor:top" o:gfxdata="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" filled="f" stroked="f" strokeweight=".5pt">
+            <v:shape w14:anchorId="3E13D944" id="Zone de texte 10" o:spid="_x0000_s1028" type="#_x0000_t202" style="position:absolute;left:0;text-align:left;margin-left:-113.95pt;margin-top:-36.8pt;width:167.7pt;height:63.7pt;z-index:251666432;visibility:visible;mso-wrap-style:square;mso-width-percent:0;mso-height-percent:0;mso-wrap-distance-left:9pt;mso-wrap-distance-top:0;mso-wrap-distance-right:9pt;mso-wrap-distance-bottom:0;mso-position-horizontal:absolute;mso-position-horizontal-relative:text;mso-position-vertical:absolute;mso-position-vertical-relative:text;mso-width-percent:0;mso-height-percent:0;mso-width-relative:margin;mso-height-relative:margin;v-text-anchor:top" o:gfxdata="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" filled="f" stroked="f" strokeweight=".5pt">
               <v:textbox>
                 <w:txbxContent>
                   <w:p>
@@ -1153,7 +1159,7 @@
         </mc:Choice>
         <mc:Fallback>
           <w:pict>
-            <v:shape w14:anchorId="2853D9DA" id="Zone de texte 2" o:spid="_x0000_s1029" type="#_x0000_t202" style="position:absolute;left:0;text-align:left;margin-left:483.05pt;margin-top:-42.75pt;width:130.9pt;height:79.1pt;z-index:251664384;visibility:visible;mso-wrap-style:square;mso-width-percent:0;mso-height-percent:0;mso-wrap-distance-left:9pt;mso-wrap-distance-top:0;mso-wrap-distance-right:9pt;mso-wrap-distance-bottom:0;mso-position-horizontal:absolute;mso-position-horizontal-relative:page;mso-position-vertical:absolute;mso-position-vertical-relative:text;mso-width-percent:0;mso-height-percent:0;mso-width-relative:margin;mso-height-relative:margin;v-text-anchor:top" o:gfxdata="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" filled="f" stroked="f" strokeweight=".5pt">
+            <v:shape w14:anchorId="2853D9DA" id="Zone de texte 2" o:spid="_x0000_s1029" type="#_x0000_t202" style="position:absolute;left:0;text-align:left;margin-left:483.05pt;margin-top:-42.75pt;width:130.9pt;height:79.1pt;z-index:251664384;visibility:visible;mso-wrap-style:square;mso-width-percent:0;mso-height-percent:0;mso-wrap-distance-left:9pt;mso-wrap-distance-top:0;mso-wrap-distance-right:9pt;mso-wrap-distance-bottom:0;mso-position-horizontal:absolute;mso-position-horizontal-relative:page;mso-position-vertical:absolute;mso-position-vertical-relative:text;mso-width-percent:0;mso-height-percent:0;mso-width-relative:margin;mso-height-relative:margin;v-text-anchor:top" o:gfxdata="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" filled="f" stroked="f" strokeweight=".5pt">
               <v:textbox>
                 <w:txbxContent>
                   <w:p>
@@ -1324,7 +1330,7 @@
         </mc:Choice>
         <mc:Fallback>
           <w:pict>
-            <v:shape w14:anchorId="337CC729" id="Zone de texte 9" o:spid="_x0000_s1030" type="#_x0000_t202" style="position:absolute;left:0;text-align:left;margin-left:354.75pt;margin-top:-44.35pt;width:115.1pt;height:91pt;z-index:251665408;visibility:visible;mso-wrap-style:square;mso-width-percent:0;mso-wrap-distance-left:9pt;mso-wrap-distance-top:0;mso-wrap-distance-right:9pt;mso-wrap-distance-bottom:0;mso-position-horizontal:absolute;mso-position-horizontal-relative:text;mso-position-vertical:absolute;mso-position-vertical-relative:text;mso-width-percent:0;mso-width-relative:margin;v-text-anchor:top" o:gfxdata="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" filled="f" stroked="f" strokeweight=".5pt">
+            <v:shape w14:anchorId="337CC729" id="Zone de texte 9" o:spid="_x0000_s1030" type="#_x0000_t202" style="position:absolute;left:0;text-align:left;margin-left:354.75pt;margin-top:-44.35pt;width:115.1pt;height:91pt;z-index:251665408;visibility:visible;mso-wrap-style:square;mso-width-percent:0;mso-wrap-distance-left:9pt;mso-wrap-distance-top:0;mso-wrap-distance-right:9pt;mso-wrap-distance-bottom:0;mso-position-horizontal:absolute;mso-position-horizontal-relative:text;mso-position-vertical:absolute;mso-position-vertical-relative:text;mso-width-percent:0;mso-width-relative:margin;v-text-anchor:top" o:gfxdata="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" filled="f" stroked="f" strokeweight=".5pt">
               <v:textbox>
                 <w:txbxContent>
                   <w:p>
@@ -1390,7 +1396,7 @@
 </file>
 
 <file path=word/numbering.xml><?xml version="1.0" encoding="utf-8"?>
-<w:numbering xmlns:wpc="http://schemas.microsoft.com/office/word/2010/wordprocessingCanvas" xmlns:cx="http://schemas.microsoft.com/office/drawing/2014/chartex" xmlns:cx1="http://schemas.microsoft.com/office/drawing/2015/9/8/chartex" xmlns:cx2="http://schemas.microsoft.com/office/drawing/2015/10/21/chartex" xmlns:cx3="http://schemas.microsoft.com/office/drawing/2016/5/9/chartex" xmlns:cx4="http://schemas.microsoft.com/office/drawing/2016/5/10/chartex" xmlns:cx5="http://schemas.microsoft.com/office/drawing/2016/5/11/chartex" xmlns:cx6="http://schemas.microsoft.com/office/drawing/2016/5/12/chartex" xmlns:cx7="http://schemas.microsoft.com/office/drawing/2016/5/13/chartex" xmlns:cx8="http://schemas.microsoft.com/office/drawing/2016/5/14/chartex" xmlns:mc="http://schemas.openxmlformats.org/markup-compatibility/2006" xmlns:aink="http://schemas.microsoft.com/office/drawing/2016/ink" xmlns:am3d="http://schemas.microsoft.com/office/drawing/2017/model3d" xmlns:o="urn:schemas-microsoft-com:office:office" xmlns:r="http://schemas.openxmlformats.org/officeDocument/2006/relationships" xmlns:m="http://schemas.openxmlformats.org/officeDocument/2006/math" xmlns:v="urn:schemas-microsoft-com:vml" xmlns:wp14="http://schemas.microsoft.com/office/word/2010/wordprocessingDrawing" xmlns:wp="http://schemas.openxmlformats.org/drawingml/2006/wordprocessingDrawing" xmlns:w10="urn:schemas-microsoft-com:office:word" xmlns:w="http://schemas.openxmlformats.org/wordprocessingml/2006/main" xmlns:w14="http://schemas.microsoft.com/office/word/2010/wordml" xmlns:w15="http://schemas.microsoft.com/office/word/2012/wordml" xmlns:w16cex="http://schemas.microsoft.com/office/word/2018/wordml/cex" xmlns:w16cid="http://schemas.microsoft.com/office/word/2016/wordml/cid" xmlns:w16="http://schemas.microsoft.com/office/word/2018/wordml" xmlns:w16se="http://schemas.microsoft.com/office/word/2015/wordml/symex" xmlns:wpg="http://schemas.microsoft.com/office/word/2010/wordprocessingGroup" xmlns:wpi="http://schemas.microsoft.com/office/word/2010/wordprocessingInk" xmlns:wne="http://schemas.microsoft.com/office/word/2006/wordml" xmlns:wps="http://schemas.microsoft.com/office/word/2010/wordprocessingShape" mc:Ignorable="w14 w15 w16se w16cid w16 w16cex wp14">
+<w:numbering xmlns:wpc="http://schemas.microsoft.com/office/word/2010/wordprocessingCanvas" xmlns:cx="http://schemas.microsoft.com/office/drawing/2014/chartex" xmlns:cx1="http://schemas.microsoft.com/office/drawing/2015/9/8/chartex" xmlns:cx2="http://schemas.microsoft.com/office/drawing/2015/10/21/chartex" xmlns:cx3="http://schemas.microsoft.com/office/drawing/2016/5/9/chartex" xmlns:cx4="http://schemas.microsoft.com/office/drawing/2016/5/10/chartex" xmlns:cx5="http://schemas.microsoft.com/office/drawing/2016/5/11/chartex" xmlns:cx6="http://schemas.microsoft.com/office/drawing/2016/5/12/chartex" xmlns:cx7="http://schemas.microsoft.com/office/drawing/2016/5/13/chartex" xmlns:cx8="http://schemas.microsoft.com/office/drawing/2016/5/14/chartex" xmlns:mc="http://schemas.openxmlformats.org/markup-compatibility/2006" xmlns:aink="http://schemas.microsoft.com/office/drawing/2016/ink" xmlns:am3d="http://schemas.microsoft.com/office/drawing/2017/model3d" xmlns:o="urn:schemas-microsoft-com:office:office" xmlns:r="http://schemas.openxmlformats.org/officeDocument/2006/relationships" xmlns:m="http://schemas.openxmlformats.org/officeDocument/2006/math" xmlns:v="urn:schemas-microsoft-com:vml" xmlns:wp14="http://schemas.microsoft.com/office/word/2010/wordprocessingDrawing" xmlns:wp="http://schemas.openxmlformats.org/drawingml/2006/wordprocessingDrawing" xmlns:w10="urn:schemas-microsoft-com:office:word" xmlns:w="http://schemas.openxmlformats.org/wordprocessingml/2006/main" xmlns:w14="http://schemas.microsoft.com/office/word/2010/wordml" xmlns:w15="http://schemas.microsoft.com/office/word/2012/wordml" xmlns:w16cex="http://schemas.microsoft.com/office/word/2018/wordml/cex" xmlns:w16cid="http://schemas.microsoft.com/office/word/2016/wordml/cid" xmlns:w16="http://schemas.microsoft.com/office/word/2018/wordml" xmlns:w16sdtdh="http://schemas.microsoft.com/office/word/2020/wordml/sdtdatahash" xmlns:w16se="http://schemas.microsoft.com/office/word/2015/wordml/symex" xmlns:wpg="http://schemas.microsoft.com/office/word/2010/wordprocessingGroup" xmlns:wpi="http://schemas.microsoft.com/office/word/2010/wordprocessingInk" xmlns:wne="http://schemas.microsoft.com/office/word/2006/wordml" xmlns:wps="http://schemas.microsoft.com/office/word/2010/wordprocessingShape" mc:Ignorable="w14 w15 w16se w16cid w16 w16cex w16sdtdh wp14">
   <w:abstractNum w:abstractNumId="0" w15:restartNumberingAfterBreak="0">
     <w:nsid w:val="561B23F5"/>
     <w:multiLevelType w:val="hybridMultilevel"/>
@@ -1766,7 +1772,7 @@
 </file>
 
 <file path=word/styles.xml><?xml version="1.0" encoding="utf-8"?>
-<w:styles xmlns:mc="http://schemas.openxmlformats.org/markup-compatibility/2006" xmlns:r="http://schemas.openxmlformats.org/officeDocument/2006/relationships" xmlns:w="http://schemas.openxmlformats.org/wordprocessingml/2006/main" xmlns:w14="http://schemas.microsoft.com/office/word/2010/wordml" xmlns:w15="http://schemas.microsoft.com/office/word/2012/wordml" xmlns:w16cex="http://schemas.microsoft.com/office/word/2018/wordml/cex" xmlns:w16cid="http://schemas.microsoft.com/office/word/2016/wordml/cid" xmlns:w16="http://schemas.microsoft.com/office/word/2018/wordml" xmlns:w16se="http://schemas.microsoft.com/office/word/2015/wordml/symex" mc:Ignorable="w14 w15 w16se w16cid w16 w16cex">
+<w:styles xmlns:mc="http://schemas.openxmlformats.org/markup-compatibility/2006" xmlns:r="http://schemas.openxmlformats.org/officeDocument/2006/relationships" xmlns:w="http://schemas.openxmlformats.org/wordprocessingml/2006/main" xmlns:w14="http://schemas.microsoft.com/office/word/2010/wordml" xmlns:w15="http://schemas.microsoft.com/office/word/2012/wordml" xmlns:w16cex="http://schemas.microsoft.com/office/word/2018/wordml/cex" xmlns:w16cid="http://schemas.microsoft.com/office/word/2016/wordml/cid" xmlns:w16="http://schemas.microsoft.com/office/word/2018/wordml" xmlns:w16sdtdh="http://schemas.microsoft.com/office/word/2020/wordml/sdtdatahash" xmlns:w16se="http://schemas.microsoft.com/office/word/2015/wordml/symex" mc:Ignorable="w14 w15 w16se w16cid w16 w16cex w16sdtdh">
   <w:docDefaults>
     <w:rPrDefault>
       <w:rPr>
@@ -2409,6 +2415,7 @@
   <w:style w:type="character" w:default="1" w:styleId="Policepardfaut">
     <w:name w:val="Default Paragraph Font"/>
     <w:uiPriority w:val="1"/>
+    <w:semiHidden/>
     <w:unhideWhenUsed/>
   </w:style>
   <w:style w:type="table" w:default="1" w:styleId="TableauNormal">

</xml_diff>